<commit_message>
Scheme of architecture added
</commit_message>
<xml_diff>
--- a/report_17.03/Практика_3.docx
+++ b/report_17.03/Практика_3.docx
@@ -4073,175 +4073,367 @@
         <w:pStyle w:val="af5"/>
       </w:pPr>
       <w:r>
-        <w:t>В проекте использую наработки с предыдущих итераций. У меня уже есть сервер, совместимый с OpenAI, на FastAPI, однако он требует дополнений. Основные задачи — реализация методов для загрузки документов, авторизации и регистрации пользователей. Для этого продум</w:t>
-      </w:r>
-      <w:r>
-        <w:t>ал</w:t>
-      </w:r>
-      <w:r>
-        <w:t xml:space="preserve"> схемы хранения данных о пользователях и файлах</w:t>
+        <w:t xml:space="preserve">В проекте использую наработки с предыдущих итераций. У меня уже есть сервер, совместимый с OpenAI, на FastAPI, однако он требует дополнений. Основные задачи — реализация методов для загрузки документов, авторизации и регистрации пользователей. </w:t>
+      </w:r>
+      <w:r>
+        <w:t>На Рисунке 1 представлена схема взаимодействия компонентов сервера.</w:t>
+      </w:r>
+    </w:p>
+    <w:p>
+      <w:pPr>
+        <w:pStyle w:val="af5"/>
+        <w:jc w:val="center"/>
+      </w:pPr>
+      <w:r>
+        <w:rPr>
+          <w:noProof/>
+        </w:rPr>
+        <w:lastRenderedPageBreak/>
+        <w:drawing>
+          <wp:inline distT="0" distB="0" distL="0" distR="0" wp14:anchorId="14AC84C9" wp14:editId="396ED1CF">
+            <wp:extent cx="3829050" cy="1724025"/>
+            <wp:effectExtent l="0" t="0" r="0" b="9525"/>
+            <wp:docPr id="2" name="Рисунок 2"/>
+            <wp:cNvGraphicFramePr>
+              <a:graphicFrameLocks xmlns:a="http://schemas.openxmlformats.org/drawingml/2006/main" noChangeAspect="1"/>
+            </wp:cNvGraphicFramePr>
+            <a:graphic xmlns:a="http://schemas.openxmlformats.org/drawingml/2006/main">
+              <a:graphicData uri="http://schemas.openxmlformats.org/drawingml/2006/picture">
+                <pic:pic xmlns:pic="http://schemas.openxmlformats.org/drawingml/2006/picture">
+                  <pic:nvPicPr>
+                    <pic:cNvPr id="2" name="Рисунок 2"/>
+                    <pic:cNvPicPr/>
+                  </pic:nvPicPr>
+                  <pic:blipFill>
+                    <a:blip r:embed="rId8">
+                      <a:extLst>
+                        <a:ext uri="{28A0092B-C50C-407E-A947-70E740481C1C}">
+                          <a14:useLocalDpi xmlns:a14="http://schemas.microsoft.com/office/drawing/2010/main" val="0"/>
+                        </a:ext>
+                      </a:extLst>
+                    </a:blip>
+                    <a:stretch>
+                      <a:fillRect/>
+                    </a:stretch>
+                  </pic:blipFill>
+                  <pic:spPr>
+                    <a:xfrm>
+                      <a:off x="0" y="0"/>
+                      <a:ext cx="3829050" cy="1724025"/>
+                    </a:xfrm>
+                    <a:prstGeom prst="rect">
+                      <a:avLst/>
+                    </a:prstGeom>
+                  </pic:spPr>
+                </pic:pic>
+              </a:graphicData>
+            </a:graphic>
+          </wp:inline>
+        </w:drawing>
+      </w:r>
+    </w:p>
+    <w:p>
+      <w:pPr>
+        <w:pStyle w:val="af5"/>
+        <w:jc w:val="center"/>
+        <w:rPr>
+          <w:lang w:val="en-US"/>
+        </w:rPr>
+      </w:pPr>
+      <w:r>
+        <w:t>Рисунок</w:t>
+      </w:r>
+      <w:r>
+        <w:rPr>
+          <w:lang w:val="en-US"/>
+        </w:rPr>
+        <w:t xml:space="preserve"> 1 - </w:t>
+      </w:r>
+      <w:r>
+        <w:t>Устройство</w:t>
+      </w:r>
+      <w:r>
+        <w:rPr>
+          <w:lang w:val="en-US"/>
+        </w:rPr>
+        <w:t xml:space="preserve"> </w:t>
+      </w:r>
+      <w:r>
+        <w:t>пайплайна</w:t>
+      </w:r>
+      <w:r>
+        <w:rPr>
+          <w:lang w:val="en-US"/>
+        </w:rPr>
+        <w:t xml:space="preserve"> Retrieval Augmented Generation</w:t>
+      </w:r>
+    </w:p>
+    <w:p>
+      <w:pPr>
+        <w:pStyle w:val="af5"/>
+      </w:pPr>
+      <w:r>
+        <w:t>1 Хранение информации о пользователях.</w:t>
+      </w:r>
+      <w:r>
+        <w:t xml:space="preserve"> </w:t>
+      </w:r>
+      <w:r>
+        <w:t xml:space="preserve">Для хранения информации о пользователях я решил использовать SQLite с библиотекой SQLAlchemy. Такой выбор обусловлен необходимостью быстрого прототипирования и масштабируемости системы в будущем. SQLite идеально подходит для проекта на начальной стадии, </w:t>
+      </w:r>
+      <w:r>
+        <w:t>так как</w:t>
+      </w:r>
+      <w:r>
+        <w:t xml:space="preserve"> не требует развертывания отдельного сервиса. Использование SQLAlchemy позволит эффективно взаимодействовать с базой данных и упростит расширение системы при необходимости. В будущем можно будет перейти на более сложное решение, если нагрузка на базу данных увеличится.</w:t>
+      </w:r>
+    </w:p>
+    <w:p>
+      <w:pPr>
+        <w:pStyle w:val="af5"/>
+      </w:pPr>
+      <w:r>
+        <w:t xml:space="preserve">2 </w:t>
+      </w:r>
+      <w:r>
+        <w:t>Хранение файлов.</w:t>
+      </w:r>
+      <w:r>
+        <w:t xml:space="preserve"> </w:t>
+      </w:r>
+      <w:r>
+        <w:t>Для хранения файлов пользователей буду использовать локальное файловое хранилище. Каждый файл будет храниться как обычный файл на сервере. Такой подход позволяет сэкономить время на интеграцию с облачными хранилищами (например, S3), что подходит для пилотной версии с ограниченной нагрузкой.</w:t>
+      </w:r>
+    </w:p>
+    <w:p>
+      <w:pPr>
+        <w:pStyle w:val="af5"/>
+      </w:pPr>
+      <w:r>
+        <w:t xml:space="preserve">3 Хранение индексированных чанков. </w:t>
+      </w:r>
+      <w:r>
+        <w:t xml:space="preserve">Для реализации полнотекстового поиска по фрагментам текста я решил использовать модуль FTS5 для SQLite. </w:t>
+      </w:r>
+      <w:r>
+        <w:t xml:space="preserve">Это </w:t>
+      </w:r>
+      <w:r>
+        <w:t>решение подходит для текущих требований проекта и позволит реализовать полнотекстовый поиск без необходимости интегрировать более сложные системы на начальной стадии разработки. В будущем, если потребности в поиске будут увеличиваться, можно будет рассмотреть переход на более мощные решения.</w:t>
+      </w:r>
+    </w:p>
+    <w:p>
+      <w:pPr>
+        <w:pStyle w:val="a0"/>
+      </w:pPr>
+      <w:bookmarkStart w:id="11" w:name="_Toc193071053"/>
+      <w:r>
+        <w:t>Клиент</w:t>
+      </w:r>
+      <w:bookmarkEnd w:id="11"/>
+    </w:p>
+    <w:p>
+      <w:pPr>
+        <w:pStyle w:val="af5"/>
+      </w:pPr>
+      <w:r>
+        <w:t>Для реализации клиентской части системы я выбрал ChatUI, написанный на Svelte, который представляет собой гибкий и современный фреймворк для создания чатов</w:t>
+      </w:r>
+      <w:r>
+        <w:t xml:space="preserve"> с большими языковыми моделями</w:t>
       </w:r>
       <w:r>
         <w:t xml:space="preserve">. </w:t>
       </w:r>
+      <w:r>
+        <w:t>Я</w:t>
+      </w:r>
+      <w:r>
+        <w:t xml:space="preserve"> адаптировал ChatUI для интеграции с системой, а также добавил поддержку PDF-документов с использованием открытого PDF-ридера. Это позволяет пользователям удобно просматривать и взаимодействовать с документами в процессе общения с системой.</w:t>
+      </w:r>
     </w:p>
     <w:p>
       <w:pPr>
         <w:pStyle w:val="af5"/>
       </w:pPr>
       <w:r>
-        <w:t>1 Хранение информации о пользователях.</w:t>
-      </w:r>
-      <w:r>
-        <w:t xml:space="preserve"> </w:t>
-      </w:r>
-      <w:r>
-        <w:t xml:space="preserve">Для хранения информации о пользователях я решил использовать SQLite с библиотекой SQLAlchemy. Такой выбор обусловлен необходимостью быстрого прототипирования и масштабируемости системы в будущем. SQLite идеально подходит для проекта на начальной стадии, </w:t>
-      </w:r>
-      <w:r>
-        <w:t>так как</w:t>
-      </w:r>
-      <w:r>
-        <w:t xml:space="preserve"> не требует развертывания отдельного сервиса. Использование SQLAlchemy позволит эффективно взаимодействовать с </w:t>
+        <w:t xml:space="preserve">На текущий момент интеграция PDF-ридера с чатом функционирует, однако необходимо доработать несколько ключевых элементов. В частности, предстоит внедрить полноценный интерфейс для загрузки файлов, что позволит пользователям загружать свои </w:t>
       </w:r>
       <w:r>
         <w:lastRenderedPageBreak/>
-        <w:t>базой данных и упростит расширение системы при необходимости. В будущем можно будет перейти на более сложное решение, если нагрузка на базу данных увеличится.</w:t>
-      </w:r>
+        <w:t>документы в систему для дальнейшей обработки.</w:t>
+      </w:r>
+    </w:p>
+    <w:p>
+      <w:pPr>
+        <w:pStyle w:val="a0"/>
+      </w:pPr>
+      <w:bookmarkStart w:id="12" w:name="_Toc193071054"/>
+      <w:r>
+        <w:t>Пилот</w:t>
+      </w:r>
+      <w:bookmarkEnd w:id="12"/>
     </w:p>
     <w:p>
       <w:pPr>
         <w:pStyle w:val="af5"/>
       </w:pPr>
       <w:r>
-        <w:t xml:space="preserve">2 </w:t>
-      </w:r>
-      <w:r>
-        <w:t>Хранение файлов.</w:t>
-      </w:r>
-      <w:r>
-        <w:t xml:space="preserve"> </w:t>
-      </w:r>
-      <w:r>
-        <w:t>Для хранения файлов пользователей буду использовать локальное файловое хранилище. Каждый файл будет храниться как обычный файл на сервере. Такой подход позволяет сэкономить время на интеграцию с облачными хранилищами (например, S3), что подходит для пилотной версии с ограниченной нагрузкой.</w:t>
-      </w:r>
+        <w:t xml:space="preserve">В моем проекте пилотная версия нужна для выявления возможных мест для улучшения при использовании в условиях, приближенных к реальным. Для оценки качества пилотной версии я собираюсь собрать мнение пользователей и сформировать дальнейший план развития проекта. </w:t>
+      </w:r>
+    </w:p>
+    <w:p>
+      <w:pPr>
+        <w:pStyle w:val="a0"/>
+      </w:pPr>
+      <w:bookmarkStart w:id="13" w:name="_Toc193071055"/>
+      <w:r>
+        <w:t>Требования к работе системы</w:t>
+      </w:r>
+      <w:bookmarkEnd w:id="13"/>
     </w:p>
     <w:p>
       <w:pPr>
         <w:pStyle w:val="af5"/>
       </w:pPr>
       <w:r>
-        <w:t xml:space="preserve">3 Хранение индексированных чанков. </w:t>
-      </w:r>
-      <w:r>
-        <w:t xml:space="preserve">Для реализации полнотекстового поиска по фрагментам текста я решил использовать модуль FTS5 для SQLite. </w:t>
-      </w:r>
-      <w:r>
-        <w:t xml:space="preserve">Это </w:t>
-      </w:r>
-      <w:r>
-        <w:t>решение подходит для текущих требований проекта и позволит реализовать полнотекстовый поиск без необходимости интегрировать более сложные системы на начальной стадии разработки. В будущем, если потребности в поиске будут увеличиваться, можно будет рассмотреть переход на более мощные решения.</w:t>
-      </w:r>
-    </w:p>
-    <w:p>
-      <w:pPr>
-        <w:pStyle w:val="a0"/>
-      </w:pPr>
-      <w:bookmarkStart w:id="11" w:name="_Toc193071053"/>
-      <w:r>
-        <w:t>Клиент</w:t>
-      </w:r>
-      <w:bookmarkEnd w:id="11"/>
+        <w:t>На данном этапе требования к системе будут рассчитываться исходя из пилотной версии</w:t>
+      </w:r>
+      <w:r>
+        <w:t xml:space="preserve">: </w:t>
+      </w:r>
+      <w:r>
+        <w:t xml:space="preserve">до 10 пользователей. </w:t>
+      </w:r>
+    </w:p>
+    <w:p>
+      <w:pPr>
+        <w:pStyle w:val="a1"/>
+      </w:pPr>
+      <w:bookmarkStart w:id="14" w:name="_Toc193071056"/>
+      <w:r>
+        <w:t>Пропускная способность</w:t>
+      </w:r>
+      <w:bookmarkEnd w:id="14"/>
     </w:p>
     <w:p>
       <w:pPr>
         <w:pStyle w:val="af5"/>
       </w:pPr>
       <w:r>
-        <w:t>Для реализации клиентской части системы я выбрал ChatUI, написанный на Svelte, который представляет собой гибкий и современный фреймворк для создания чатов</w:t>
-      </w:r>
-      <w:r>
-        <w:t xml:space="preserve"> с большими языковыми моделями</w:t>
-      </w:r>
-      <w:r>
-        <w:t xml:space="preserve">. </w:t>
-      </w:r>
-      <w:r>
-        <w:t>Я</w:t>
-      </w:r>
-      <w:r>
-        <w:t xml:space="preserve"> адаптировал ChatUI для интеграции с системой, а также добавил поддержку PDF-документов с использованием открытого PDF-ридера. Это позволяет пользователям удобно просматривать и взаимодействовать с документами в процессе общения с системой.</w:t>
-      </w:r>
-    </w:p>
-    <w:p>
-      <w:pPr>
-        <w:pStyle w:val="af5"/>
-      </w:pPr>
-      <w:r>
-        <w:t>На текущий момент интеграция PDF-ридера с чатом функционирует, однако необходимо доработать несколько ключевых элементов. В частности, предстоит внедрить полноценный интерфейс для загрузки файлов, что позволит пользователям загружать свои документы в систему для дальнейшей обработки.</w:t>
-      </w:r>
-    </w:p>
-    <w:p>
-      <w:pPr>
-        <w:pStyle w:val="a0"/>
-      </w:pPr>
-      <w:bookmarkStart w:id="12" w:name="_Toc193071054"/>
-      <w:r>
-        <w:t>Пилот</w:t>
-      </w:r>
-      <w:bookmarkEnd w:id="12"/>
-    </w:p>
-    <w:p>
-      <w:pPr>
-        <w:pStyle w:val="af5"/>
-      </w:pPr>
-      <w:r>
-        <w:t xml:space="preserve">В моем проекте пилотная версия нужна для выявления возможных мест для улучшения при использовании в условиях, приближенных к реальным. Для оценки качества пилотной версии я собираюсь собрать мнение пользователей и сформировать дальнейший план развития проекта. </w:t>
-      </w:r>
-    </w:p>
-    <w:p>
-      <w:pPr>
-        <w:pStyle w:val="a0"/>
-      </w:pPr>
-      <w:bookmarkStart w:id="13" w:name="_Toc193071055"/>
-      <w:r>
-        <w:t>Требования к работе системы</w:t>
-      </w:r>
-      <w:bookmarkEnd w:id="13"/>
-    </w:p>
-    <w:p>
-      <w:pPr>
-        <w:pStyle w:val="af5"/>
-      </w:pPr>
-      <w:r>
-        <w:t>На данном этапе требования к системе будут рассчитываться исходя из пилотной версии</w:t>
-      </w:r>
-      <w:r>
-        <w:t xml:space="preserve">: </w:t>
-      </w:r>
-      <w:r>
-        <w:t xml:space="preserve">до 10 пользователей. </w:t>
-      </w:r>
-    </w:p>
-    <w:p>
-      <w:pPr>
-        <w:pStyle w:val="a1"/>
-      </w:pPr>
-      <w:bookmarkStart w:id="14" w:name="_Toc193071056"/>
-      <w:r>
-        <w:t>Пропускная способность</w:t>
-      </w:r>
-      <w:bookmarkEnd w:id="14"/>
-    </w:p>
-    <w:p>
-      <w:pPr>
-        <w:pStyle w:val="af5"/>
-      </w:pPr>
-      <w:r>
         <w:t xml:space="preserve">Для расчета пропускной способности системы предположим, что каждый пользователь делает один запрос в систему раз в 15 секунд. Таким образом, максимальная нагрузка на </w:t>
       </w:r>
       <w:r>
-        <w:lastRenderedPageBreak/>
+        <w:rPr>
+          <w:noProof/>
+        </w:rPr>
+        <mc:AlternateContent>
+          <mc:Choice Requires="wps">
+            <w:drawing>
+              <wp:anchor distT="45720" distB="45720" distL="114300" distR="114300" simplePos="0" relativeHeight="251661312" behindDoc="0" locked="0" layoutInCell="1" allowOverlap="1" wp14:anchorId="69091918" wp14:editId="322E71AF">
+                <wp:simplePos x="0" y="0"/>
+                <wp:positionH relativeFrom="margin">
+                  <wp:align>right</wp:align>
+                </wp:positionH>
+                <wp:positionV relativeFrom="paragraph">
+                  <wp:posOffset>303530</wp:posOffset>
+                </wp:positionV>
+                <wp:extent cx="389255" cy="1404620"/>
+                <wp:effectExtent l="0" t="0" r="10795" b="10160"/>
+                <wp:wrapSquare wrapText="bothSides"/>
+                <wp:docPr id="1" name="Надпись 2"/>
+                <wp:cNvGraphicFramePr>
+                  <a:graphicFrameLocks xmlns:a="http://schemas.openxmlformats.org/drawingml/2006/main"/>
+                </wp:cNvGraphicFramePr>
+                <a:graphic xmlns:a="http://schemas.openxmlformats.org/drawingml/2006/main">
+                  <a:graphicData uri="http://schemas.microsoft.com/office/word/2010/wordprocessingShape">
+                    <wps:wsp>
+                      <wps:cNvSpPr txBox="1">
+                        <a:spLocks noChangeArrowheads="1"/>
+                      </wps:cNvSpPr>
+                      <wps:spPr bwMode="auto">
+                        <a:xfrm>
+                          <a:off x="0" y="0"/>
+                          <a:ext cx="389255" cy="1404620"/>
+                        </a:xfrm>
+                        <a:prstGeom prst="rect">
+                          <a:avLst/>
+                        </a:prstGeom>
+                        <a:solidFill>
+                          <a:srgbClr val="FFFFFF"/>
+                        </a:solidFill>
+                        <a:ln w="9525">
+                          <a:solidFill>
+                            <a:schemeClr val="bg1"/>
+                          </a:solidFill>
+                          <a:miter lim="800000"/>
+                          <a:headEnd/>
+                          <a:tailEnd/>
+                        </a:ln>
+                      </wps:spPr>
+                      <wps:txbx>
+                        <w:txbxContent>
+                          <w:p>
+                            <w:pPr>
+                              <w:rPr>
+                                <w:rFonts w:ascii="Times New Roman" w:hAnsi="Times New Roman" w:cs="Times New Roman"/>
+                              </w:rPr>
+                            </w:pPr>
+                            <w:r>
+                              <w:rPr>
+                                <w:rFonts w:ascii="Times New Roman" w:hAnsi="Times New Roman" w:cs="Times New Roman"/>
+                              </w:rPr>
+                              <w:t>(1)</w:t>
+                            </w:r>
+                          </w:p>
+                        </w:txbxContent>
+                      </wps:txbx>
+                      <wps:bodyPr rot="0" vert="horz" wrap="square" lIns="91440" tIns="45720" rIns="91440" bIns="45720" anchor="t" anchorCtr="0">
+                        <a:spAutoFit/>
+                      </wps:bodyPr>
+                    </wps:wsp>
+                  </a:graphicData>
+                </a:graphic>
+                <wp14:sizeRelH relativeFrom="margin">
+                  <wp14:pctWidth>0</wp14:pctWidth>
+                </wp14:sizeRelH>
+                <wp14:sizeRelV relativeFrom="margin">
+                  <wp14:pctHeight>20000</wp14:pctHeight>
+                </wp14:sizeRelV>
+              </wp:anchor>
+            </w:drawing>
+          </mc:Choice>
+          <mc:Fallback>
+            <w:pict>
+              <v:shapetype w14:anchorId="69091918" id="_x0000_t202" coordsize="21600,21600" o:spt="202" path="m,l,21600r21600,l21600,xe">
+                <v:stroke joinstyle="miter"/>
+                <v:path gradientshapeok="t" o:connecttype="rect"/>
+              </v:shapetype>
+              <v:shape id="Надпись 2" o:spid="_x0000_s1026" type="#_x0000_t202" style="position:absolute;left:0;text-align:left;margin-left:-20.55pt;margin-top:23.9pt;width:30.65pt;height:110.6pt;z-index:251661312;visibility:visible;mso-wrap-style:square;mso-width-percent:0;mso-height-percent:200;mso-wrap-distance-left:9pt;mso-wrap-distance-top:3.6pt;mso-wrap-distance-right:9pt;mso-wrap-distance-bottom:3.6pt;mso-position-horizontal:right;mso-position-horizontal-relative:margin;mso-position-vertical:absolute;mso-position-vertical-relative:text;mso-width-percent:0;mso-height-percent:200;mso-width-relative:margin;mso-height-relative:margin;v-text-anchor:top" o:gfxdata="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" strokecolor="white [3212]">
+                <v:textbox style="mso-fit-shape-to-text:t">
+                  <w:txbxContent>
+                    <w:p>
+                      <w:pPr>
+                        <w:rPr>
+                          <w:rFonts w:ascii="Times New Roman" w:hAnsi="Times New Roman" w:cs="Times New Roman"/>
+                        </w:rPr>
+                      </w:pPr>
+                      <w:r>
+                        <w:rPr>
+                          <w:rFonts w:ascii="Times New Roman" w:hAnsi="Times New Roman" w:cs="Times New Roman"/>
+                        </w:rPr>
+                        <w:t>(1)</w:t>
+                      </w:r>
+                    </w:p>
+                  </w:txbxContent>
+                </v:textbox>
+                <w10:wrap type="square" anchorx="margin"/>
+              </v:shape>
+            </w:pict>
+          </mc:Fallback>
+        </mc:AlternateContent>
+      </w:r>
+      <w:r>
         <w:t>систему составит:</w:t>
       </w:r>
     </w:p>
@@ -4298,19 +4490,7 @@
             <w:rPr>
               <w:rFonts w:ascii="Cambria Math" w:hAnsi="Cambria Math"/>
             </w:rPr>
-            <m:t xml:space="preserve"> = </m:t>
-          </m:r>
-          <m:r>
-            <w:rPr>
-              <w:rFonts w:ascii="Cambria Math" w:hAnsi="Cambria Math"/>
-            </w:rPr>
-            <m:t>0.67</m:t>
-          </m:r>
-          <m:r>
-            <w:rPr>
-              <w:rFonts w:ascii="Cambria Math" w:hAnsi="Cambria Math"/>
-            </w:rPr>
-            <m:t xml:space="preserve"> </m:t>
+            <m:t xml:space="preserve"> = 0.67 </m:t>
           </m:r>
           <m:r>
             <w:rPr>
@@ -4354,19 +4534,7 @@
         <w:t xml:space="preserve">количество запросов за секунду. </w:t>
       </w:r>
       <w:r>
-        <w:t xml:space="preserve">Для обеспечения стабильной работы системы с запасом, включая возможные пики нагрузки, </w:t>
-      </w:r>
-      <w:r>
-        <w:t>установлю</w:t>
-      </w:r>
-      <w:r>
-        <w:t xml:space="preserve"> целевую пропускную способность на уровне </w:t>
-      </w:r>
-      <w:r>
-        <w:t>1.5</w:t>
-      </w:r>
-      <w:r>
-        <w:t xml:space="preserve"> RPS. Это позволит учесть различные сценарии, такие как задержки в сети или повышение активности пользователей.</w:t>
+        <w:t>Для обеспечения стабильной работы системы с запасом, включая возможные пики нагрузки, установлю целевую пропускную способность на уровне 1.5 RPS. Это позволит учесть различные сценарии, такие как задержки в сети или повышение активности пользователей.</w:t>
       </w:r>
     </w:p>
     <w:p>
@@ -4374,13 +4542,7 @@
         <w:pStyle w:val="af5"/>
       </w:pPr>
       <w:r>
-        <w:t xml:space="preserve">Для проверки работоспособности системы при заданной пропускной способности планируется использовать нагрузочное тестирование с использованием </w:t>
-      </w:r>
-      <w:r>
-        <w:t xml:space="preserve">сценариев в </w:t>
-      </w:r>
-      <w:r>
-        <w:t>JMeter, чтобы моделировать большое количество запросов в секунду и оценить возможные узкие места в системе.</w:t>
+        <w:t>Для проверки работоспособности системы при заданной пропускной способности планируется использовать нагрузочное тестирование с использованием сценариев в JMeter, чтобы моделировать большое количество запросов в секунду и оценить возможные узкие места в системе.</w:t>
       </w:r>
       <w:r>
         <w:t xml:space="preserve"> </w:t>
@@ -4470,13 +4632,7 @@
         <w:t>Я</w:t>
       </w:r>
       <w:r>
-        <w:t xml:space="preserve"> использую модель </w:t>
-      </w:r>
-      <w:r>
-        <w:t>deepvk/USER-bge-m3</w:t>
-      </w:r>
-      <w:r>
-        <w:t xml:space="preserve"> на 359 миллионов параметров</w:t>
+        <w:t xml:space="preserve"> использую модель deepvk/USER-bge-m3 на 359 миллионов параметров</w:t>
       </w:r>
       <w:r>
         <w:t>. Согласно открытым источникам [</w:t>
@@ -4512,11 +4668,9 @@
     <w:p>
       <w:pPr>
         <w:pStyle w:val="af5"/>
-        <w:rPr>
-          <w:lang w:val="en-US"/>
-        </w:rPr>
-      </w:pPr>
-      <w:r>
+      </w:pPr>
+      <w:r>
+        <w:lastRenderedPageBreak/>
         <w:t xml:space="preserve">2 </w:t>
       </w:r>
       <w:r>
@@ -4589,6 +4743,138 @@
           <w:szCs w:val="23"/>
         </w:rPr>
       </w:pPr>
+      <w:r>
+        <w:rPr>
+          <w:noProof/>
+        </w:rPr>
+        <mc:AlternateContent>
+          <mc:Choice Requires="wps">
+            <w:drawing>
+              <wp:anchor distT="45720" distB="45720" distL="114300" distR="114300" simplePos="0" relativeHeight="251659264" behindDoc="0" locked="0" layoutInCell="1" allowOverlap="1" wp14:anchorId="7CBD09C5" wp14:editId="0039F85D">
+                <wp:simplePos x="0" y="0"/>
+                <wp:positionH relativeFrom="margin">
+                  <wp:align>right</wp:align>
+                </wp:positionH>
+                <wp:positionV relativeFrom="paragraph">
+                  <wp:posOffset>224790</wp:posOffset>
+                </wp:positionV>
+                <wp:extent cx="389255" cy="1404620"/>
+                <wp:effectExtent l="0" t="0" r="10795" b="10160"/>
+                <wp:wrapSquare wrapText="bothSides"/>
+                <wp:docPr id="217" name="Надпись 2"/>
+                <wp:cNvGraphicFramePr>
+                  <a:graphicFrameLocks xmlns:a="http://schemas.openxmlformats.org/drawingml/2006/main"/>
+                </wp:cNvGraphicFramePr>
+                <a:graphic xmlns:a="http://schemas.openxmlformats.org/drawingml/2006/main">
+                  <a:graphicData uri="http://schemas.microsoft.com/office/word/2010/wordprocessingShape">
+                    <wps:wsp>
+                      <wps:cNvSpPr txBox="1">
+                        <a:spLocks noChangeArrowheads="1"/>
+                      </wps:cNvSpPr>
+                      <wps:spPr bwMode="auto">
+                        <a:xfrm>
+                          <a:off x="0" y="0"/>
+                          <a:ext cx="389255" cy="1404620"/>
+                        </a:xfrm>
+                        <a:prstGeom prst="rect">
+                          <a:avLst/>
+                        </a:prstGeom>
+                        <a:solidFill>
+                          <a:srgbClr val="FFFFFF"/>
+                        </a:solidFill>
+                        <a:ln w="9525">
+                          <a:solidFill>
+                            <a:schemeClr val="bg1"/>
+                          </a:solidFill>
+                          <a:miter lim="800000"/>
+                          <a:headEnd/>
+                          <a:tailEnd/>
+                        </a:ln>
+                      </wps:spPr>
+                      <wps:txbx>
+                        <w:txbxContent>
+                          <w:p>
+                            <w:pPr>
+                              <w:rPr>
+                                <w:rFonts w:ascii="Times New Roman" w:hAnsi="Times New Roman" w:cs="Times New Roman"/>
+                              </w:rPr>
+                            </w:pPr>
+                            <w:r>
+                              <w:rPr>
+                                <w:rFonts w:ascii="Times New Roman" w:hAnsi="Times New Roman" w:cs="Times New Roman"/>
+                              </w:rPr>
+                              <w:t>(</w:t>
+                            </w:r>
+                            <w:r>
+                              <w:rPr>
+                                <w:rFonts w:ascii="Times New Roman" w:hAnsi="Times New Roman" w:cs="Times New Roman"/>
+                                <w:lang w:val="en-US"/>
+                              </w:rPr>
+                              <w:t>2</w:t>
+                            </w:r>
+                            <w:r>
+                              <w:rPr>
+                                <w:rFonts w:ascii="Times New Roman" w:hAnsi="Times New Roman" w:cs="Times New Roman"/>
+                              </w:rPr>
+                              <w:t>)</w:t>
+                            </w:r>
+                          </w:p>
+                        </w:txbxContent>
+                      </wps:txbx>
+                      <wps:bodyPr rot="0" vert="horz" wrap="square" lIns="91440" tIns="45720" rIns="91440" bIns="45720" anchor="t" anchorCtr="0">
+                        <a:spAutoFit/>
+                      </wps:bodyPr>
+                    </wps:wsp>
+                  </a:graphicData>
+                </a:graphic>
+                <wp14:sizeRelH relativeFrom="margin">
+                  <wp14:pctWidth>0</wp14:pctWidth>
+                </wp14:sizeRelH>
+                <wp14:sizeRelV relativeFrom="margin">
+                  <wp14:pctHeight>20000</wp14:pctHeight>
+                </wp14:sizeRelV>
+              </wp:anchor>
+            </w:drawing>
+          </mc:Choice>
+          <mc:Fallback>
+            <w:pict>
+              <v:shape w14:anchorId="7CBD09C5" id="_x0000_s1027" type="#_x0000_t202" style="position:absolute;left:0;text-align:left;margin-left:-20.55pt;margin-top:17.7pt;width:30.65pt;height:110.6pt;z-index:251659264;visibility:visible;mso-wrap-style:square;mso-width-percent:0;mso-height-percent:200;mso-wrap-distance-left:9pt;mso-wrap-distance-top:3.6pt;mso-wrap-distance-right:9pt;mso-wrap-distance-bottom:3.6pt;mso-position-horizontal:right;mso-position-horizontal-relative:margin;mso-position-vertical:absolute;mso-position-vertical-relative:text;mso-width-percent:0;mso-height-percent:200;mso-width-relative:margin;mso-height-relative:margin;v-text-anchor:top" o:gfxdata="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" strokecolor="white [3212]">
+                <v:textbox style="mso-fit-shape-to-text:t">
+                  <w:txbxContent>
+                    <w:p>
+                      <w:pPr>
+                        <w:rPr>
+                          <w:rFonts w:ascii="Times New Roman" w:hAnsi="Times New Roman" w:cs="Times New Roman"/>
+                        </w:rPr>
+                      </w:pPr>
+                      <w:r>
+                        <w:rPr>
+                          <w:rFonts w:ascii="Times New Roman" w:hAnsi="Times New Roman" w:cs="Times New Roman"/>
+                        </w:rPr>
+                        <w:t>(</w:t>
+                      </w:r>
+                      <w:r>
+                        <w:rPr>
+                          <w:rFonts w:ascii="Times New Roman" w:hAnsi="Times New Roman" w:cs="Times New Roman"/>
+                          <w:lang w:val="en-US"/>
+                        </w:rPr>
+                        <w:t>2</w:t>
+                      </w:r>
+                      <w:r>
+                        <w:rPr>
+                          <w:rFonts w:ascii="Times New Roman" w:hAnsi="Times New Roman" w:cs="Times New Roman"/>
+                        </w:rPr>
+                        <w:t>)</w:t>
+                      </w:r>
+                    </w:p>
+                  </w:txbxContent>
+                </v:textbox>
+                <w10:wrap type="square" anchorx="margin"/>
+              </v:shape>
+            </w:pict>
+          </mc:Fallback>
+        </mc:AlternateContent>
+      </w:r>
     </w:p>
     <w:p>
       <w:pPr>
@@ -4638,7 +4924,6 @@
         <w:pStyle w:val="af5"/>
       </w:pPr>
       <w:r>
-        <w:lastRenderedPageBreak/>
         <w:t xml:space="preserve">Для обеспечения безопасности доступа к системе в рамках пилотного проекта используется метод предопределенного ключа API, который ограничивает доступ только для заранее определенной группы пользователей. Этот ключ передается в заголовке каждого запроса, </w:t>
       </w:r>
       <w:r>
@@ -4751,7 +5036,6 @@
         <w:rPr>
           <w:rFonts w:ascii="Times New Roman" w:hAnsi="Times New Roman" w:cs="Times New Roman"/>
           <w:color w:val="000000" w:themeColor="text1"/>
-          <w:lang w:val="en-US"/>
         </w:rPr>
       </w:pPr>
       <w:r>
@@ -4832,7 +5116,7 @@
       <w:r>
         <w:t xml:space="preserve"> [Электронный ресурс]. — 2025. — Режим доступа: </w:t>
       </w:r>
-      <w:hyperlink r:id="rId8" w:history="1">
+      <w:hyperlink r:id="rId9" w:history="1">
         <w:r>
           <w:rPr>
             <w:rStyle w:val="af4"/>
@@ -4841,16 +5125,7 @@
         </w:r>
       </w:hyperlink>
       <w:r>
-        <w:t xml:space="preserve"> </w:t>
-      </w:r>
-      <w:r>
-        <w:t>(дата обращения: 1</w:t>
-      </w:r>
-      <w:r>
-        <w:t>5</w:t>
-      </w:r>
-      <w:r>
-        <w:t>.03.2025).</w:t>
+        <w:t xml:space="preserve"> (дата обращения: 15.03.2025).</w:t>
       </w:r>
     </w:p>
     <w:p>
@@ -4863,26 +5138,11 @@
         <w:ind w:left="567"/>
       </w:pPr>
       <w:r>
-        <w:t xml:space="preserve">HuggingFace [Электронный ресурс]. — 2025. — Режим доступа: https://huggingface.co/deepvk/USER-bge-m3 (дата обращения: </w:t>
-      </w:r>
-      <w:r>
-        <w:t>15</w:t>
-      </w:r>
-      <w:r>
-        <w:t>.0</w:t>
-      </w:r>
-      <w:r>
-        <w:t>3</w:t>
-      </w:r>
-      <w:r>
-        <w:t>.2025</w:t>
-      </w:r>
-      <w:r>
-        <w:t>).</w:t>
+        <w:t>HuggingFace [Электронный ресурс]. — 2025. — Режим доступа: https://huggingface.co/deepvk/USER-bge-m3 (дата обращения: 15.03.2025).</w:t>
       </w:r>
     </w:p>
     <w:sectPr>
-      <w:footerReference w:type="default" r:id="rId9"/>
+      <w:footerReference w:type="default" r:id="rId10"/>
       <w:pgSz w:w="11906" w:h="16838"/>
       <w:pgMar w:top="1134" w:right="567" w:bottom="1134" w:left="1701" w:header="0" w:footer="0" w:gutter="0"/>
       <w:cols w:space="720"/>

</xml_diff>